<commit_message>
update to project plan
</commit_message>
<xml_diff>
--- a/Project_Plan.docx
+++ b/Project_Plan.docx
@@ -122,6 +122,697 @@
               <w:lang w:eastAsia="en-AU"/>
             </w:rPr>
           </w:pPr>
+          <w:hyperlink r:id="rId6" w:anchor="_Toc46748287" w:history="1">
+            <w:r>
+              <w:rPr>
+                <w:rStyle w:val="Hyperlink"/>
+                <w:noProof/>
+              </w:rPr>
+              <w:t>1.0</w:t>
+            </w:r>
+            <w:r>
+              <w:rPr>
+                <w:rStyle w:val="Hyperlink"/>
+                <w:noProof/>
+                <w:lang w:eastAsia="en-AU"/>
+              </w:rPr>
+              <w:tab/>
+            </w:r>
+            <w:r>
+              <w:rPr>
+                <w:rStyle w:val="Hyperlink"/>
+                <w:noProof/>
+              </w:rPr>
+              <w:t>Introduction</w:t>
+            </w:r>
+            <w:r>
+              <w:rPr>
+                <w:rStyle w:val="Hyperlink"/>
+                <w:noProof/>
+                <w:webHidden/>
+              </w:rPr>
+              <w:tab/>
+            </w:r>
+            <w:r>
+              <w:rPr>
+                <w:rStyle w:val="Hyperlink"/>
+                <w:noProof/>
+                <w:webHidden/>
+              </w:rPr>
+              <w:fldChar w:fldCharType="begin"/>
+            </w:r>
+            <w:r>
+              <w:rPr>
+                <w:rStyle w:val="Hyperlink"/>
+                <w:noProof/>
+                <w:webHidden/>
+              </w:rPr>
+              <w:instrText xml:space="preserve"> PAGEREF _Toc46748287 \h </w:instrText>
+            </w:r>
+            <w:r>
+              <w:rPr>
+                <w:rStyle w:val="Hyperlink"/>
+                <w:noProof/>
+                <w:webHidden/>
+              </w:rPr>
+            </w:r>
+            <w:r>
+              <w:rPr>
+                <w:rStyle w:val="Hyperlink"/>
+                <w:noProof/>
+                <w:webHidden/>
+              </w:rPr>
+              <w:fldChar w:fldCharType="separate"/>
+            </w:r>
+            <w:r>
+              <w:rPr>
+                <w:rStyle w:val="Hyperlink"/>
+                <w:noProof/>
+                <w:webHidden/>
+              </w:rPr>
+              <w:t>3</w:t>
+            </w:r>
+            <w:r>
+              <w:rPr>
+                <w:rStyle w:val="Hyperlink"/>
+                <w:noProof/>
+                <w:webHidden/>
+              </w:rPr>
+              <w:fldChar w:fldCharType="end"/>
+            </w:r>
+          </w:hyperlink>
+        </w:p>
+        <w:p>
+          <w:pPr>
+            <w:pStyle w:val="TOC2"/>
+            <w:tabs>
+              <w:tab w:val="left" w:pos="880"/>
+              <w:tab w:val="right" w:leader="dot" w:pos="9016"/>
+            </w:tabs>
+            <w:rPr>
+              <w:noProof/>
+              <w:lang w:eastAsia="en-AU"/>
+            </w:rPr>
+          </w:pPr>
+          <w:hyperlink r:id="rId7" w:anchor="_Toc46748288" w:history="1">
+            <w:r>
+              <w:rPr>
+                <w:rStyle w:val="Hyperlink"/>
+                <w:noProof/>
+              </w:rPr>
+              <w:t>1.1</w:t>
+            </w:r>
+            <w:r>
+              <w:rPr>
+                <w:rStyle w:val="Hyperlink"/>
+                <w:noProof/>
+                <w:lang w:eastAsia="en-AU"/>
+              </w:rPr>
+              <w:tab/>
+            </w:r>
+            <w:r>
+              <w:rPr>
+                <w:rStyle w:val="Hyperlink"/>
+                <w:noProof/>
+              </w:rPr>
+              <w:t>Problem Background</w:t>
+            </w:r>
+            <w:r>
+              <w:rPr>
+                <w:rStyle w:val="Hyperlink"/>
+                <w:noProof/>
+                <w:webHidden/>
+              </w:rPr>
+              <w:tab/>
+            </w:r>
+            <w:r>
+              <w:rPr>
+                <w:rStyle w:val="Hyperlink"/>
+                <w:noProof/>
+                <w:webHidden/>
+              </w:rPr>
+              <w:fldChar w:fldCharType="begin"/>
+            </w:r>
+            <w:r>
+              <w:rPr>
+                <w:rStyle w:val="Hyperlink"/>
+                <w:noProof/>
+                <w:webHidden/>
+              </w:rPr>
+              <w:instrText xml:space="preserve"> PAGEREF _Toc46748288 \h </w:instrText>
+            </w:r>
+            <w:r>
+              <w:rPr>
+                <w:rStyle w:val="Hyperlink"/>
+                <w:noProof/>
+                <w:webHidden/>
+              </w:rPr>
+            </w:r>
+            <w:r>
+              <w:rPr>
+                <w:rStyle w:val="Hyperlink"/>
+                <w:noProof/>
+                <w:webHidden/>
+              </w:rPr>
+              <w:fldChar w:fldCharType="separate"/>
+            </w:r>
+            <w:r>
+              <w:rPr>
+                <w:rStyle w:val="Hyperlink"/>
+                <w:noProof/>
+                <w:webHidden/>
+              </w:rPr>
+              <w:t>3</w:t>
+            </w:r>
+            <w:r>
+              <w:rPr>
+                <w:rStyle w:val="Hyperlink"/>
+                <w:noProof/>
+                <w:webHidden/>
+              </w:rPr>
+              <w:fldChar w:fldCharType="end"/>
+            </w:r>
+          </w:hyperlink>
+        </w:p>
+        <w:p>
+          <w:pPr>
+            <w:pStyle w:val="TOC2"/>
+            <w:tabs>
+              <w:tab w:val="left" w:pos="880"/>
+              <w:tab w:val="right" w:leader="dot" w:pos="9016"/>
+            </w:tabs>
+            <w:rPr>
+              <w:noProof/>
+              <w:lang w:eastAsia="en-AU"/>
+            </w:rPr>
+          </w:pPr>
+          <w:hyperlink r:id="rId8" w:anchor="_Toc46748289" w:history="1">
+            <w:r>
+              <w:rPr>
+                <w:rStyle w:val="Hyperlink"/>
+                <w:noProof/>
+              </w:rPr>
+              <w:t>1.2</w:t>
+            </w:r>
+            <w:r>
+              <w:rPr>
+                <w:rStyle w:val="Hyperlink"/>
+                <w:noProof/>
+                <w:lang w:eastAsia="en-AU"/>
+              </w:rPr>
+              <w:tab/>
+            </w:r>
+            <w:r>
+              <w:rPr>
+                <w:rStyle w:val="Hyperlink"/>
+                <w:noProof/>
+              </w:rPr>
+              <w:t>Scope</w:t>
+            </w:r>
+            <w:r>
+              <w:rPr>
+                <w:rStyle w:val="Hyperlink"/>
+                <w:noProof/>
+                <w:webHidden/>
+              </w:rPr>
+              <w:tab/>
+            </w:r>
+            <w:r>
+              <w:rPr>
+                <w:rStyle w:val="Hyperlink"/>
+                <w:noProof/>
+                <w:webHidden/>
+              </w:rPr>
+              <w:fldChar w:fldCharType="begin"/>
+            </w:r>
+            <w:r>
+              <w:rPr>
+                <w:rStyle w:val="Hyperlink"/>
+                <w:noProof/>
+                <w:webHidden/>
+              </w:rPr>
+              <w:instrText xml:space="preserve"> PAGEREF _Toc46748289 \h </w:instrText>
+            </w:r>
+            <w:r>
+              <w:rPr>
+                <w:rStyle w:val="Hyperlink"/>
+                <w:noProof/>
+                <w:webHidden/>
+              </w:rPr>
+            </w:r>
+            <w:r>
+              <w:rPr>
+                <w:rStyle w:val="Hyperlink"/>
+                <w:noProof/>
+                <w:webHidden/>
+              </w:rPr>
+              <w:fldChar w:fldCharType="separate"/>
+            </w:r>
+            <w:r>
+              <w:rPr>
+                <w:rStyle w:val="Hyperlink"/>
+                <w:noProof/>
+                <w:webHidden/>
+              </w:rPr>
+              <w:t>3</w:t>
+            </w:r>
+            <w:r>
+              <w:rPr>
+                <w:rStyle w:val="Hyperlink"/>
+                <w:noProof/>
+                <w:webHidden/>
+              </w:rPr>
+              <w:fldChar w:fldCharType="end"/>
+            </w:r>
+          </w:hyperlink>
+        </w:p>
+        <w:p>
+          <w:pPr>
+            <w:pStyle w:val="TOC2"/>
+            <w:tabs>
+              <w:tab w:val="left" w:pos="880"/>
+              <w:tab w:val="right" w:leader="dot" w:pos="9016"/>
+            </w:tabs>
+            <w:rPr>
+              <w:noProof/>
+              <w:lang w:eastAsia="en-AU"/>
+            </w:rPr>
+          </w:pPr>
+          <w:hyperlink r:id="rId9" w:anchor="_Toc46748290" w:history="1">
+            <w:r>
+              <w:rPr>
+                <w:rStyle w:val="Hyperlink"/>
+                <w:noProof/>
+              </w:rPr>
+              <w:t>1.3</w:t>
+            </w:r>
+            <w:r>
+              <w:rPr>
+                <w:rStyle w:val="Hyperlink"/>
+                <w:noProof/>
+                <w:lang w:eastAsia="en-AU"/>
+              </w:rPr>
+              <w:tab/>
+            </w:r>
+            <w:r>
+              <w:rPr>
+                <w:rStyle w:val="Hyperlink"/>
+                <w:noProof/>
+              </w:rPr>
+              <w:t>Document contents</w:t>
+            </w:r>
+            <w:r>
+              <w:rPr>
+                <w:rStyle w:val="Hyperlink"/>
+                <w:noProof/>
+                <w:webHidden/>
+              </w:rPr>
+              <w:tab/>
+            </w:r>
+            <w:r>
+              <w:rPr>
+                <w:rStyle w:val="Hyperlink"/>
+                <w:noProof/>
+                <w:webHidden/>
+              </w:rPr>
+              <w:fldChar w:fldCharType="begin"/>
+            </w:r>
+            <w:r>
+              <w:rPr>
+                <w:rStyle w:val="Hyperlink"/>
+                <w:noProof/>
+                <w:webHidden/>
+              </w:rPr>
+              <w:instrText xml:space="preserve"> PAGEREF _Toc46748290 \h </w:instrText>
+            </w:r>
+            <w:r>
+              <w:rPr>
+                <w:rStyle w:val="Hyperlink"/>
+                <w:noProof/>
+                <w:webHidden/>
+              </w:rPr>
+            </w:r>
+            <w:r>
+              <w:rPr>
+                <w:rStyle w:val="Hyperlink"/>
+                <w:noProof/>
+                <w:webHidden/>
+              </w:rPr>
+              <w:fldChar w:fldCharType="separate"/>
+            </w:r>
+            <w:r>
+              <w:rPr>
+                <w:rStyle w:val="Hyperlink"/>
+                <w:noProof/>
+                <w:webHidden/>
+              </w:rPr>
+              <w:t>3</w:t>
+            </w:r>
+            <w:r>
+              <w:rPr>
+                <w:rStyle w:val="Hyperlink"/>
+                <w:noProof/>
+                <w:webHidden/>
+              </w:rPr>
+              <w:fldChar w:fldCharType="end"/>
+            </w:r>
+          </w:hyperlink>
+        </w:p>
+        <w:p>
+          <w:pPr>
+            <w:pStyle w:val="TOC1"/>
+            <w:tabs>
+              <w:tab w:val="left" w:pos="660"/>
+              <w:tab w:val="right" w:leader="dot" w:pos="9016"/>
+            </w:tabs>
+            <w:rPr>
+              <w:noProof/>
+              <w:lang w:eastAsia="en-AU"/>
+            </w:rPr>
+          </w:pPr>
+          <w:hyperlink r:id="rId10" w:anchor="_Toc46748291" w:history="1">
+            <w:r>
+              <w:rPr>
+                <w:rStyle w:val="Hyperlink"/>
+                <w:noProof/>
+              </w:rPr>
+              <w:t>2.0</w:t>
+            </w:r>
+            <w:r>
+              <w:rPr>
+                <w:rStyle w:val="Hyperlink"/>
+                <w:noProof/>
+                <w:lang w:eastAsia="en-AU"/>
+              </w:rPr>
+              <w:tab/>
+            </w:r>
+            <w:r>
+              <w:rPr>
+                <w:rStyle w:val="Hyperlink"/>
+                <w:noProof/>
+              </w:rPr>
+              <w:t>Work Breakdown Structure</w:t>
+            </w:r>
+            <w:r>
+              <w:rPr>
+                <w:rStyle w:val="Hyperlink"/>
+                <w:noProof/>
+                <w:webHidden/>
+              </w:rPr>
+              <w:tab/>
+            </w:r>
+            <w:r>
+              <w:rPr>
+                <w:rStyle w:val="Hyperlink"/>
+                <w:noProof/>
+                <w:webHidden/>
+              </w:rPr>
+              <w:fldChar w:fldCharType="begin"/>
+            </w:r>
+            <w:r>
+              <w:rPr>
+                <w:rStyle w:val="Hyperlink"/>
+                <w:noProof/>
+                <w:webHidden/>
+              </w:rPr>
+              <w:instrText xml:space="preserve"> PAGEREF _Toc46748291 \h </w:instrText>
+            </w:r>
+            <w:r>
+              <w:rPr>
+                <w:rStyle w:val="Hyperlink"/>
+                <w:noProof/>
+                <w:webHidden/>
+              </w:rPr>
+            </w:r>
+            <w:r>
+              <w:rPr>
+                <w:rStyle w:val="Hyperlink"/>
+                <w:noProof/>
+                <w:webHidden/>
+              </w:rPr>
+              <w:fldChar w:fldCharType="separate"/>
+            </w:r>
+            <w:r>
+              <w:rPr>
+                <w:rStyle w:val="Hyperlink"/>
+                <w:noProof/>
+                <w:webHidden/>
+              </w:rPr>
+              <w:t>4</w:t>
+            </w:r>
+            <w:r>
+              <w:rPr>
+                <w:rStyle w:val="Hyperlink"/>
+                <w:noProof/>
+                <w:webHidden/>
+              </w:rPr>
+              <w:fldChar w:fldCharType="end"/>
+            </w:r>
+          </w:hyperlink>
+        </w:p>
+        <w:p>
+          <w:pPr>
+            <w:pStyle w:val="TOC1"/>
+            <w:tabs>
+              <w:tab w:val="left" w:pos="660"/>
+              <w:tab w:val="right" w:leader="dot" w:pos="9016"/>
+            </w:tabs>
+            <w:rPr>
+              <w:noProof/>
+              <w:lang w:eastAsia="en-AU"/>
+            </w:rPr>
+          </w:pPr>
+          <w:hyperlink r:id="rId11" w:anchor="_Toc46748292" w:history="1">
+            <w:r>
+              <w:rPr>
+                <w:rStyle w:val="Hyperlink"/>
+                <w:noProof/>
+              </w:rPr>
+              <w:t>3.0</w:t>
+            </w:r>
+            <w:r>
+              <w:rPr>
+                <w:rStyle w:val="Hyperlink"/>
+                <w:noProof/>
+                <w:lang w:eastAsia="en-AU"/>
+              </w:rPr>
+              <w:tab/>
+            </w:r>
+            <w:r>
+              <w:rPr>
+                <w:rStyle w:val="Hyperlink"/>
+                <w:noProof/>
+              </w:rPr>
+              <w:t>Activity Definition &amp; Estimation</w:t>
+            </w:r>
+            <w:r>
+              <w:rPr>
+                <w:rStyle w:val="Hyperlink"/>
+                <w:noProof/>
+                <w:webHidden/>
+              </w:rPr>
+              <w:tab/>
+            </w:r>
+            <w:r>
+              <w:rPr>
+                <w:rStyle w:val="Hyperlink"/>
+                <w:noProof/>
+                <w:webHidden/>
+              </w:rPr>
+              <w:fldChar w:fldCharType="begin"/>
+            </w:r>
+            <w:r>
+              <w:rPr>
+                <w:rStyle w:val="Hyperlink"/>
+                <w:noProof/>
+                <w:webHidden/>
+              </w:rPr>
+              <w:instrText xml:space="preserve"> PAGEREF _Toc46748292 \h </w:instrText>
+            </w:r>
+            <w:r>
+              <w:rPr>
+                <w:rStyle w:val="Hyperlink"/>
+                <w:noProof/>
+                <w:webHidden/>
+              </w:rPr>
+            </w:r>
+            <w:r>
+              <w:rPr>
+                <w:rStyle w:val="Hyperlink"/>
+                <w:noProof/>
+                <w:webHidden/>
+              </w:rPr>
+              <w:fldChar w:fldCharType="separate"/>
+            </w:r>
+            <w:r>
+              <w:rPr>
+                <w:rStyle w:val="Hyperlink"/>
+                <w:noProof/>
+                <w:webHidden/>
+              </w:rPr>
+              <w:t>5</w:t>
+            </w:r>
+            <w:r>
+              <w:rPr>
+                <w:rStyle w:val="Hyperlink"/>
+                <w:noProof/>
+                <w:webHidden/>
+              </w:rPr>
+              <w:fldChar w:fldCharType="end"/>
+            </w:r>
+          </w:hyperlink>
+        </w:p>
+        <w:p>
+          <w:pPr>
+            <w:pStyle w:val="TOC1"/>
+            <w:tabs>
+              <w:tab w:val="left" w:pos="660"/>
+              <w:tab w:val="right" w:leader="dot" w:pos="9016"/>
+            </w:tabs>
+            <w:rPr>
+              <w:noProof/>
+              <w:lang w:eastAsia="en-AU"/>
+            </w:rPr>
+          </w:pPr>
+          <w:hyperlink r:id="rId12" w:anchor="_Toc46748293" w:history="1">
+            <w:r>
+              <w:rPr>
+                <w:rStyle w:val="Hyperlink"/>
+                <w:noProof/>
+              </w:rPr>
+              <w:t>4.0</w:t>
+            </w:r>
+            <w:r>
+              <w:rPr>
+                <w:rStyle w:val="Hyperlink"/>
+                <w:noProof/>
+                <w:lang w:eastAsia="en-AU"/>
+              </w:rPr>
+              <w:tab/>
+            </w:r>
+            <w:r>
+              <w:rPr>
+                <w:rStyle w:val="Hyperlink"/>
+                <w:noProof/>
+              </w:rPr>
+              <w:t>Gantt Chart</w:t>
+            </w:r>
+            <w:r>
+              <w:rPr>
+                <w:rStyle w:val="Hyperlink"/>
+                <w:noProof/>
+                <w:webHidden/>
+              </w:rPr>
+              <w:tab/>
+            </w:r>
+            <w:r>
+              <w:rPr>
+                <w:rStyle w:val="Hyperlink"/>
+                <w:noProof/>
+                <w:webHidden/>
+              </w:rPr>
+              <w:fldChar w:fldCharType="begin"/>
+            </w:r>
+            <w:r>
+              <w:rPr>
+                <w:rStyle w:val="Hyperlink"/>
+                <w:noProof/>
+                <w:webHidden/>
+              </w:rPr>
+              <w:instrText xml:space="preserve"> PAGEREF _Toc46748293 \h </w:instrText>
+            </w:r>
+            <w:r>
+              <w:rPr>
+                <w:rStyle w:val="Hyperlink"/>
+                <w:noProof/>
+                <w:webHidden/>
+              </w:rPr>
+            </w:r>
+            <w:r>
+              <w:rPr>
+                <w:rStyle w:val="Hyperlink"/>
+                <w:noProof/>
+                <w:webHidden/>
+              </w:rPr>
+              <w:fldChar w:fldCharType="separate"/>
+            </w:r>
+            <w:r>
+              <w:rPr>
+                <w:rStyle w:val="Hyperlink"/>
+                <w:noProof/>
+                <w:webHidden/>
+              </w:rPr>
+              <w:t>6</w:t>
+            </w:r>
+            <w:r>
+              <w:rPr>
+                <w:rStyle w:val="Hyperlink"/>
+                <w:noProof/>
+                <w:webHidden/>
+              </w:rPr>
+              <w:fldChar w:fldCharType="end"/>
+            </w:r>
+          </w:hyperlink>
+        </w:p>
+        <w:p>
+          <w:pPr>
+            <w:pStyle w:val="TOC1"/>
+            <w:tabs>
+              <w:tab w:val="left" w:pos="660"/>
+              <w:tab w:val="right" w:leader="dot" w:pos="9016"/>
+            </w:tabs>
+            <w:rPr>
+              <w:noProof/>
+              <w:lang w:eastAsia="en-AU"/>
+            </w:rPr>
+          </w:pPr>
+          <w:hyperlink r:id="rId13" w:anchor="_Toc46748287" w:history="1">
+            <w:r>
+              <w:rPr>
+                <w:rStyle w:val="Hyperlink"/>
+                <w:noProof/>
+              </w:rPr>
+              <w:t>5</w:t>
+            </w:r>
+            <w:r>
+              <w:rPr>
+                <w:rStyle w:val="Hyperlink"/>
+                <w:noProof/>
+              </w:rPr>
+              <w:t>.0</w:t>
+            </w:r>
+            <w:r>
+              <w:rPr>
+                <w:rStyle w:val="Hyperlink"/>
+                <w:noProof/>
+                <w:lang w:eastAsia="en-AU"/>
+              </w:rPr>
+              <w:tab/>
+            </w:r>
+            <w:r>
+              <w:rPr>
+                <w:rStyle w:val="Hyperlink"/>
+                <w:noProof/>
+              </w:rPr>
+              <w:t>Introduction</w:t>
+            </w:r>
+            <w:r>
+              <w:rPr>
+                <w:rStyle w:val="Hyperlink"/>
+                <w:noProof/>
+                <w:webHidden/>
+              </w:rPr>
+              <w:tab/>
+            </w:r>
+            <w:r>
+              <w:rPr>
+                <w:rStyle w:val="Hyperlink"/>
+                <w:noProof/>
+                <w:webHidden/>
+              </w:rPr>
+              <w:t>10</w:t>
+            </w:r>
+          </w:hyperlink>
           <w:r>
             <w:rPr>
               <w:b/>
@@ -146,639 +837,6 @@
             </w:rPr>
             <w:fldChar w:fldCharType="separate"/>
           </w:r>
-          <w:hyperlink r:id="rId6" w:anchor="_Toc46748287" w:history="1">
-            <w:r>
-              <w:rPr>
-                <w:rStyle w:val="Hyperlink"/>
-                <w:noProof/>
-              </w:rPr>
-              <w:t>1.0</w:t>
-            </w:r>
-            <w:r>
-              <w:rPr>
-                <w:rStyle w:val="Hyperlink"/>
-                <w:noProof/>
-                <w:lang w:eastAsia="en-AU"/>
-              </w:rPr>
-              <w:tab/>
-            </w:r>
-            <w:r>
-              <w:rPr>
-                <w:rStyle w:val="Hyperlink"/>
-                <w:noProof/>
-              </w:rPr>
-              <w:t>Introduction</w:t>
-            </w:r>
-            <w:r>
-              <w:rPr>
-                <w:rStyle w:val="Hyperlink"/>
-                <w:noProof/>
-                <w:webHidden/>
-              </w:rPr>
-              <w:tab/>
-            </w:r>
-            <w:r>
-              <w:rPr>
-                <w:rStyle w:val="Hyperlink"/>
-                <w:noProof/>
-                <w:webHidden/>
-              </w:rPr>
-              <w:fldChar w:fldCharType="begin"/>
-            </w:r>
-            <w:r>
-              <w:rPr>
-                <w:rStyle w:val="Hyperlink"/>
-                <w:noProof/>
-                <w:webHidden/>
-              </w:rPr>
-              <w:instrText xml:space="preserve"> PAGEREF _Toc46748287 \h </w:instrText>
-            </w:r>
-            <w:r>
-              <w:rPr>
-                <w:rStyle w:val="Hyperlink"/>
-                <w:noProof/>
-                <w:webHidden/>
-              </w:rPr>
-            </w:r>
-            <w:r>
-              <w:rPr>
-                <w:rStyle w:val="Hyperlink"/>
-                <w:noProof/>
-                <w:webHidden/>
-              </w:rPr>
-              <w:fldChar w:fldCharType="separate"/>
-            </w:r>
-            <w:r>
-              <w:rPr>
-                <w:rStyle w:val="Hyperlink"/>
-                <w:noProof/>
-                <w:webHidden/>
-              </w:rPr>
-              <w:t>3</w:t>
-            </w:r>
-            <w:r>
-              <w:rPr>
-                <w:rStyle w:val="Hyperlink"/>
-                <w:noProof/>
-                <w:webHidden/>
-              </w:rPr>
-              <w:fldChar w:fldCharType="end"/>
-            </w:r>
-          </w:hyperlink>
-        </w:p>
-        <w:p>
-          <w:pPr>
-            <w:pStyle w:val="TOC2"/>
-            <w:tabs>
-              <w:tab w:val="left" w:pos="880"/>
-              <w:tab w:val="right" w:leader="dot" w:pos="9016"/>
-            </w:tabs>
-            <w:rPr>
-              <w:noProof/>
-              <w:lang w:eastAsia="en-AU"/>
-            </w:rPr>
-          </w:pPr>
-          <w:hyperlink r:id="rId7" w:anchor="_Toc46748288" w:history="1">
-            <w:r>
-              <w:rPr>
-                <w:rStyle w:val="Hyperlink"/>
-                <w:noProof/>
-              </w:rPr>
-              <w:t>1.1</w:t>
-            </w:r>
-            <w:r>
-              <w:rPr>
-                <w:rStyle w:val="Hyperlink"/>
-                <w:noProof/>
-                <w:lang w:eastAsia="en-AU"/>
-              </w:rPr>
-              <w:tab/>
-            </w:r>
-            <w:r>
-              <w:rPr>
-                <w:rStyle w:val="Hyperlink"/>
-                <w:noProof/>
-              </w:rPr>
-              <w:t>Problem Background</w:t>
-            </w:r>
-            <w:r>
-              <w:rPr>
-                <w:rStyle w:val="Hyperlink"/>
-                <w:noProof/>
-                <w:webHidden/>
-              </w:rPr>
-              <w:tab/>
-            </w:r>
-            <w:r>
-              <w:rPr>
-                <w:rStyle w:val="Hyperlink"/>
-                <w:noProof/>
-                <w:webHidden/>
-              </w:rPr>
-              <w:fldChar w:fldCharType="begin"/>
-            </w:r>
-            <w:r>
-              <w:rPr>
-                <w:rStyle w:val="Hyperlink"/>
-                <w:noProof/>
-                <w:webHidden/>
-              </w:rPr>
-              <w:instrText xml:space="preserve"> PAGEREF _Toc46748288 \h </w:instrText>
-            </w:r>
-            <w:r>
-              <w:rPr>
-                <w:rStyle w:val="Hyperlink"/>
-                <w:noProof/>
-                <w:webHidden/>
-              </w:rPr>
-            </w:r>
-            <w:r>
-              <w:rPr>
-                <w:rStyle w:val="Hyperlink"/>
-                <w:noProof/>
-                <w:webHidden/>
-              </w:rPr>
-              <w:fldChar w:fldCharType="separate"/>
-            </w:r>
-            <w:r>
-              <w:rPr>
-                <w:rStyle w:val="Hyperlink"/>
-                <w:noProof/>
-                <w:webHidden/>
-              </w:rPr>
-              <w:t>3</w:t>
-            </w:r>
-            <w:r>
-              <w:rPr>
-                <w:rStyle w:val="Hyperlink"/>
-                <w:noProof/>
-                <w:webHidden/>
-              </w:rPr>
-              <w:fldChar w:fldCharType="end"/>
-            </w:r>
-          </w:hyperlink>
-        </w:p>
-        <w:p>
-          <w:pPr>
-            <w:pStyle w:val="TOC2"/>
-            <w:tabs>
-              <w:tab w:val="left" w:pos="880"/>
-              <w:tab w:val="right" w:leader="dot" w:pos="9016"/>
-            </w:tabs>
-            <w:rPr>
-              <w:noProof/>
-              <w:lang w:eastAsia="en-AU"/>
-            </w:rPr>
-          </w:pPr>
-          <w:hyperlink r:id="rId8" w:anchor="_Toc46748289" w:history="1">
-            <w:r>
-              <w:rPr>
-                <w:rStyle w:val="Hyperlink"/>
-                <w:noProof/>
-              </w:rPr>
-              <w:t>1.2</w:t>
-            </w:r>
-            <w:r>
-              <w:rPr>
-                <w:rStyle w:val="Hyperlink"/>
-                <w:noProof/>
-                <w:lang w:eastAsia="en-AU"/>
-              </w:rPr>
-              <w:tab/>
-            </w:r>
-            <w:r>
-              <w:rPr>
-                <w:rStyle w:val="Hyperlink"/>
-                <w:noProof/>
-              </w:rPr>
-              <w:t>Scope</w:t>
-            </w:r>
-            <w:r>
-              <w:rPr>
-                <w:rStyle w:val="Hyperlink"/>
-                <w:noProof/>
-                <w:webHidden/>
-              </w:rPr>
-              <w:tab/>
-            </w:r>
-            <w:r>
-              <w:rPr>
-                <w:rStyle w:val="Hyperlink"/>
-                <w:noProof/>
-                <w:webHidden/>
-              </w:rPr>
-              <w:fldChar w:fldCharType="begin"/>
-            </w:r>
-            <w:r>
-              <w:rPr>
-                <w:rStyle w:val="Hyperlink"/>
-                <w:noProof/>
-                <w:webHidden/>
-              </w:rPr>
-              <w:instrText xml:space="preserve"> PAGEREF _Toc46748289 \h </w:instrText>
-            </w:r>
-            <w:r>
-              <w:rPr>
-                <w:rStyle w:val="Hyperlink"/>
-                <w:noProof/>
-                <w:webHidden/>
-              </w:rPr>
-            </w:r>
-            <w:r>
-              <w:rPr>
-                <w:rStyle w:val="Hyperlink"/>
-                <w:noProof/>
-                <w:webHidden/>
-              </w:rPr>
-              <w:fldChar w:fldCharType="separate"/>
-            </w:r>
-            <w:r>
-              <w:rPr>
-                <w:rStyle w:val="Hyperlink"/>
-                <w:noProof/>
-                <w:webHidden/>
-              </w:rPr>
-              <w:t>3</w:t>
-            </w:r>
-            <w:r>
-              <w:rPr>
-                <w:rStyle w:val="Hyperlink"/>
-                <w:noProof/>
-                <w:webHidden/>
-              </w:rPr>
-              <w:fldChar w:fldCharType="end"/>
-            </w:r>
-          </w:hyperlink>
-        </w:p>
-        <w:p>
-          <w:pPr>
-            <w:pStyle w:val="TOC2"/>
-            <w:tabs>
-              <w:tab w:val="left" w:pos="880"/>
-              <w:tab w:val="right" w:leader="dot" w:pos="9016"/>
-            </w:tabs>
-            <w:rPr>
-              <w:noProof/>
-              <w:lang w:eastAsia="en-AU"/>
-            </w:rPr>
-          </w:pPr>
-          <w:hyperlink r:id="rId9" w:anchor="_Toc46748290" w:history="1">
-            <w:r>
-              <w:rPr>
-                <w:rStyle w:val="Hyperlink"/>
-                <w:noProof/>
-              </w:rPr>
-              <w:t>1.3</w:t>
-            </w:r>
-            <w:r>
-              <w:rPr>
-                <w:rStyle w:val="Hyperlink"/>
-                <w:noProof/>
-                <w:lang w:eastAsia="en-AU"/>
-              </w:rPr>
-              <w:tab/>
-            </w:r>
-            <w:r>
-              <w:rPr>
-                <w:rStyle w:val="Hyperlink"/>
-                <w:noProof/>
-              </w:rPr>
-              <w:t>Document contents</w:t>
-            </w:r>
-            <w:r>
-              <w:rPr>
-                <w:rStyle w:val="Hyperlink"/>
-                <w:noProof/>
-                <w:webHidden/>
-              </w:rPr>
-              <w:tab/>
-            </w:r>
-            <w:r>
-              <w:rPr>
-                <w:rStyle w:val="Hyperlink"/>
-                <w:noProof/>
-                <w:webHidden/>
-              </w:rPr>
-              <w:fldChar w:fldCharType="begin"/>
-            </w:r>
-            <w:r>
-              <w:rPr>
-                <w:rStyle w:val="Hyperlink"/>
-                <w:noProof/>
-                <w:webHidden/>
-              </w:rPr>
-              <w:instrText xml:space="preserve"> PAGEREF _Toc46748290 \h </w:instrText>
-            </w:r>
-            <w:r>
-              <w:rPr>
-                <w:rStyle w:val="Hyperlink"/>
-                <w:noProof/>
-                <w:webHidden/>
-              </w:rPr>
-            </w:r>
-            <w:r>
-              <w:rPr>
-                <w:rStyle w:val="Hyperlink"/>
-                <w:noProof/>
-                <w:webHidden/>
-              </w:rPr>
-              <w:fldChar w:fldCharType="separate"/>
-            </w:r>
-            <w:r>
-              <w:rPr>
-                <w:rStyle w:val="Hyperlink"/>
-                <w:noProof/>
-                <w:webHidden/>
-              </w:rPr>
-              <w:t>3</w:t>
-            </w:r>
-            <w:r>
-              <w:rPr>
-                <w:rStyle w:val="Hyperlink"/>
-                <w:noProof/>
-                <w:webHidden/>
-              </w:rPr>
-              <w:fldChar w:fldCharType="end"/>
-            </w:r>
-          </w:hyperlink>
-        </w:p>
-        <w:p>
-          <w:pPr>
-            <w:pStyle w:val="TOC1"/>
-            <w:tabs>
-              <w:tab w:val="left" w:pos="660"/>
-              <w:tab w:val="right" w:leader="dot" w:pos="9016"/>
-            </w:tabs>
-            <w:rPr>
-              <w:noProof/>
-              <w:lang w:eastAsia="en-AU"/>
-            </w:rPr>
-          </w:pPr>
-          <w:hyperlink r:id="rId10" w:anchor="_Toc46748291" w:history="1">
-            <w:r>
-              <w:rPr>
-                <w:rStyle w:val="Hyperlink"/>
-                <w:noProof/>
-              </w:rPr>
-              <w:t>2.0</w:t>
-            </w:r>
-            <w:r>
-              <w:rPr>
-                <w:rStyle w:val="Hyperlink"/>
-                <w:noProof/>
-                <w:lang w:eastAsia="en-AU"/>
-              </w:rPr>
-              <w:tab/>
-            </w:r>
-            <w:r>
-              <w:rPr>
-                <w:rStyle w:val="Hyperlink"/>
-                <w:noProof/>
-              </w:rPr>
-              <w:t>Work Breakdown Structure</w:t>
-            </w:r>
-            <w:r>
-              <w:rPr>
-                <w:rStyle w:val="Hyperlink"/>
-                <w:noProof/>
-                <w:webHidden/>
-              </w:rPr>
-              <w:tab/>
-            </w:r>
-            <w:r>
-              <w:rPr>
-                <w:rStyle w:val="Hyperlink"/>
-                <w:noProof/>
-                <w:webHidden/>
-              </w:rPr>
-              <w:fldChar w:fldCharType="begin"/>
-            </w:r>
-            <w:r>
-              <w:rPr>
-                <w:rStyle w:val="Hyperlink"/>
-                <w:noProof/>
-                <w:webHidden/>
-              </w:rPr>
-              <w:instrText xml:space="preserve"> PAGEREF _Toc46748291 \h </w:instrText>
-            </w:r>
-            <w:r>
-              <w:rPr>
-                <w:rStyle w:val="Hyperlink"/>
-                <w:noProof/>
-                <w:webHidden/>
-              </w:rPr>
-            </w:r>
-            <w:r>
-              <w:rPr>
-                <w:rStyle w:val="Hyperlink"/>
-                <w:noProof/>
-                <w:webHidden/>
-              </w:rPr>
-              <w:fldChar w:fldCharType="separate"/>
-            </w:r>
-            <w:r>
-              <w:rPr>
-                <w:rStyle w:val="Hyperlink"/>
-                <w:noProof/>
-                <w:webHidden/>
-              </w:rPr>
-              <w:t>4</w:t>
-            </w:r>
-            <w:r>
-              <w:rPr>
-                <w:rStyle w:val="Hyperlink"/>
-                <w:noProof/>
-                <w:webHidden/>
-              </w:rPr>
-              <w:fldChar w:fldCharType="end"/>
-            </w:r>
-          </w:hyperlink>
-        </w:p>
-        <w:p>
-          <w:pPr>
-            <w:pStyle w:val="TOC1"/>
-            <w:tabs>
-              <w:tab w:val="left" w:pos="660"/>
-              <w:tab w:val="right" w:leader="dot" w:pos="9016"/>
-            </w:tabs>
-            <w:rPr>
-              <w:noProof/>
-              <w:lang w:eastAsia="en-AU"/>
-            </w:rPr>
-          </w:pPr>
-          <w:hyperlink r:id="rId11" w:anchor="_Toc46748292" w:history="1">
-            <w:r>
-              <w:rPr>
-                <w:rStyle w:val="Hyperlink"/>
-                <w:noProof/>
-              </w:rPr>
-              <w:t>3.0</w:t>
-            </w:r>
-            <w:r>
-              <w:rPr>
-                <w:rStyle w:val="Hyperlink"/>
-                <w:noProof/>
-                <w:lang w:eastAsia="en-AU"/>
-              </w:rPr>
-              <w:tab/>
-            </w:r>
-            <w:r>
-              <w:rPr>
-                <w:rStyle w:val="Hyperlink"/>
-                <w:noProof/>
-              </w:rPr>
-              <w:t>Activity Definition &amp; Estimation</w:t>
-            </w:r>
-            <w:r>
-              <w:rPr>
-                <w:rStyle w:val="Hyperlink"/>
-                <w:noProof/>
-                <w:webHidden/>
-              </w:rPr>
-              <w:tab/>
-            </w:r>
-            <w:r>
-              <w:rPr>
-                <w:rStyle w:val="Hyperlink"/>
-                <w:noProof/>
-                <w:webHidden/>
-              </w:rPr>
-              <w:fldChar w:fldCharType="begin"/>
-            </w:r>
-            <w:r>
-              <w:rPr>
-                <w:rStyle w:val="Hyperlink"/>
-                <w:noProof/>
-                <w:webHidden/>
-              </w:rPr>
-              <w:instrText xml:space="preserve"> PAGEREF _Toc46748292 \h </w:instrText>
-            </w:r>
-            <w:r>
-              <w:rPr>
-                <w:rStyle w:val="Hyperlink"/>
-                <w:noProof/>
-                <w:webHidden/>
-              </w:rPr>
-            </w:r>
-            <w:r>
-              <w:rPr>
-                <w:rStyle w:val="Hyperlink"/>
-                <w:noProof/>
-                <w:webHidden/>
-              </w:rPr>
-              <w:fldChar w:fldCharType="separate"/>
-            </w:r>
-            <w:r>
-              <w:rPr>
-                <w:rStyle w:val="Hyperlink"/>
-                <w:noProof/>
-                <w:webHidden/>
-              </w:rPr>
-              <w:t>5</w:t>
-            </w:r>
-            <w:r>
-              <w:rPr>
-                <w:rStyle w:val="Hyperlink"/>
-                <w:noProof/>
-                <w:webHidden/>
-              </w:rPr>
-              <w:fldChar w:fldCharType="end"/>
-            </w:r>
-          </w:hyperlink>
-        </w:p>
-        <w:p>
-          <w:pPr>
-            <w:pStyle w:val="TOC1"/>
-            <w:tabs>
-              <w:tab w:val="left" w:pos="660"/>
-              <w:tab w:val="right" w:leader="dot" w:pos="9016"/>
-            </w:tabs>
-            <w:rPr>
-              <w:noProof/>
-              <w:lang w:eastAsia="en-AU"/>
-            </w:rPr>
-          </w:pPr>
-          <w:hyperlink r:id="rId12" w:anchor="_Toc46748293" w:history="1">
-            <w:r>
-              <w:rPr>
-                <w:rStyle w:val="Hyperlink"/>
-                <w:noProof/>
-              </w:rPr>
-              <w:t>4.0</w:t>
-            </w:r>
-            <w:r>
-              <w:rPr>
-                <w:rStyle w:val="Hyperlink"/>
-                <w:noProof/>
-                <w:lang w:eastAsia="en-AU"/>
-              </w:rPr>
-              <w:tab/>
-            </w:r>
-            <w:r>
-              <w:rPr>
-                <w:rStyle w:val="Hyperlink"/>
-                <w:noProof/>
-              </w:rPr>
-              <w:t>Gantt Chart</w:t>
-            </w:r>
-            <w:r>
-              <w:rPr>
-                <w:rStyle w:val="Hyperlink"/>
-                <w:noProof/>
-                <w:webHidden/>
-              </w:rPr>
-              <w:tab/>
-            </w:r>
-            <w:r>
-              <w:rPr>
-                <w:rStyle w:val="Hyperlink"/>
-                <w:noProof/>
-                <w:webHidden/>
-              </w:rPr>
-              <w:fldChar w:fldCharType="begin"/>
-            </w:r>
-            <w:r>
-              <w:rPr>
-                <w:rStyle w:val="Hyperlink"/>
-                <w:noProof/>
-                <w:webHidden/>
-              </w:rPr>
-              <w:instrText xml:space="preserve"> PAGEREF _Toc46748293 \h </w:instrText>
-            </w:r>
-            <w:r>
-              <w:rPr>
-                <w:rStyle w:val="Hyperlink"/>
-                <w:noProof/>
-                <w:webHidden/>
-              </w:rPr>
-            </w:r>
-            <w:r>
-              <w:rPr>
-                <w:rStyle w:val="Hyperlink"/>
-                <w:noProof/>
-                <w:webHidden/>
-              </w:rPr>
-              <w:fldChar w:fldCharType="separate"/>
-            </w:r>
-            <w:r>
-              <w:rPr>
-                <w:rStyle w:val="Hyperlink"/>
-                <w:noProof/>
-                <w:webHidden/>
-              </w:rPr>
-              <w:t>6</w:t>
-            </w:r>
-            <w:r>
-              <w:rPr>
-                <w:rStyle w:val="Hyperlink"/>
-                <w:noProof/>
-                <w:webHidden/>
-              </w:rPr>
-              <w:fldChar w:fldCharType="end"/>
-            </w:r>
-          </w:hyperlink>
-        </w:p>
-        <w:p>
           <w:r>
             <w:rPr>
               <w:b/>
@@ -1036,25 +1094,7 @@
           <w:sz w:val="22"/>
           <w:szCs w:val="22"/>
         </w:rPr>
-        <w:t xml:space="preserve">Interface Subsystem: This subsystem's goal is to develop a user-friendly, streamlined interface that is accessible to all users. The major characteristics are that it is text-based and </w:t>
-      </w:r>
-      <w:r>
-        <w:rPr>
-          <w:rFonts w:asciiTheme="minorHAnsi" w:hAnsiTheme="minorHAnsi" w:cstheme="minorHAnsi"/>
-          <w:color w:val="000000"/>
-          <w:sz w:val="22"/>
-          <w:szCs w:val="22"/>
-        </w:rPr>
-        <w:t>can</w:t>
-      </w:r>
-      <w:r>
-        <w:rPr>
-          <w:rFonts w:asciiTheme="minorHAnsi" w:hAnsiTheme="minorHAnsi" w:cstheme="minorHAnsi"/>
-          <w:color w:val="000000"/>
-          <w:sz w:val="22"/>
-          <w:szCs w:val="22"/>
-        </w:rPr>
-        <w:t xml:space="preserve"> make suggestions for text completion. have voice search and sophisticated search features.</w:t>
+        <w:t>Interface Subsystem: This subsystem's goal is to develop a user-friendly, streamlined interface that is accessible to all users. The major characteristics are that it is text-based and can make suggestions for text completion. have voice search and sophisticated search features.</w:t>
       </w:r>
     </w:p>
     <w:p>
@@ -1277,7 +1317,7 @@
                     </pic:cNvPicPr>
                   </pic:nvPicPr>
                   <pic:blipFill>
-                    <a:blip r:embed="rId13">
+                    <a:blip r:embed="rId14">
                       <a:extLst>
                         <a:ext uri="{28A0092B-C50C-407E-A947-70E740481C1C}">
                           <a14:useLocalDpi xmlns:a14="http://schemas.microsoft.com/office/drawing/2010/main" val="0"/>
@@ -9481,7 +9521,7 @@
                     </pic:cNvPicPr>
                   </pic:nvPicPr>
                   <pic:blipFill>
-                    <a:blip r:embed="rId14">
+                    <a:blip r:embed="rId15">
                       <a:extLst>
                         <a:ext uri="{28A0092B-C50C-407E-A947-70E740481C1C}">
                           <a14:useLocalDpi xmlns:a14="http://schemas.microsoft.com/office/drawing/2010/main" val="0"/>
@@ -9539,6 +9579,202 @@
         <w:t>Gantt Chart</w:t>
       </w:r>
     </w:p>
+    <w:p>
+      <w:pPr>
+        <w:rPr>
+          <w:i/>
+          <w:iCs/>
+        </w:rPr>
+      </w:pPr>
+    </w:p>
+    <w:p>
+      <w:pPr>
+        <w:pStyle w:val="Heading1"/>
+        <w:numPr>
+          <w:ilvl w:val="0"/>
+          <w:numId w:val="3"/>
+        </w:numPr>
+        <w:ind w:left="360" w:hanging="360"/>
+      </w:pPr>
+      <w:r>
+        <w:lastRenderedPageBreak/>
+        <w:t xml:space="preserve"> Development Modifications and Updates</w:t>
+      </w:r>
+    </w:p>
+    <w:p>
+      <w:r>
+        <w:t>Throughout development of the project additional features have been added to create a more refined system as well as removing certain aspects from the original plan and design. Modifications that were made are as follows:</w:t>
+      </w:r>
+    </w:p>
+    <w:p>
+      <w:pPr>
+        <w:pStyle w:val="ListParagraph"/>
+        <w:numPr>
+          <w:ilvl w:val="0"/>
+          <w:numId w:val="5"/>
+        </w:numPr>
+      </w:pPr>
+      <w:r>
+        <w:t>Removed user feedback.</w:t>
+      </w:r>
+    </w:p>
+    <w:p>
+      <w:pPr>
+        <w:pStyle w:val="ListParagraph"/>
+        <w:numPr>
+          <w:ilvl w:val="0"/>
+          <w:numId w:val="5"/>
+        </w:numPr>
+      </w:pPr>
+      <w:r>
+        <w:t>Removed user account.</w:t>
+      </w:r>
+    </w:p>
+    <w:p>
+      <w:pPr>
+        <w:pStyle w:val="ListParagraph"/>
+        <w:numPr>
+          <w:ilvl w:val="0"/>
+          <w:numId w:val="5"/>
+        </w:numPr>
+      </w:pPr>
+      <w:r>
+        <w:t>Added advanced filter.</w:t>
+      </w:r>
+    </w:p>
+    <w:p>
+      <w:pPr>
+        <w:pStyle w:val="ListParagraph"/>
+        <w:numPr>
+          <w:ilvl w:val="0"/>
+          <w:numId w:val="5"/>
+        </w:numPr>
+      </w:pPr>
+      <w:r>
+        <w:t>Modified UI design.</w:t>
+      </w:r>
+    </w:p>
+    <w:p/>
+    <w:p>
+      <w:pPr>
+        <w:pStyle w:val="ListParagraph"/>
+        <w:numPr>
+          <w:ilvl w:val="0"/>
+          <w:numId w:val="7"/>
+        </w:numPr>
+      </w:pPr>
+      <w:r>
+        <w:t>Removed User Feedback</w:t>
+      </w:r>
+    </w:p>
+    <w:p>
+      <w:pPr>
+        <w:ind w:left="360"/>
+      </w:pPr>
+      <w:r>
+        <w:t>The decision was made to remove this feature as the goal of this project was to analyse the Sydney Airbnb data and the user feedback wasn’t a necessary component of the project. It was decided that user feedback on this project was not required as the project focuses on filtering data from a data set that people leave reviews on and it would</w:t>
+      </w:r>
+      <w:r>
+        <w:t>n’t</w:t>
+      </w:r>
+      <w:r>
+        <w:t xml:space="preserve"> be necessary for a user to leave a review on how well the data was filtered to their needs. </w:t>
+      </w:r>
+    </w:p>
+    <w:p>
+      <w:pPr>
+        <w:ind w:left="360"/>
+      </w:pPr>
+    </w:p>
+    <w:p>
+      <w:pPr>
+        <w:pStyle w:val="ListParagraph"/>
+        <w:numPr>
+          <w:ilvl w:val="0"/>
+          <w:numId w:val="7"/>
+        </w:numPr>
+      </w:pPr>
+      <w:r>
+        <w:t>Removed User Account</w:t>
+      </w:r>
+    </w:p>
+    <w:p>
+      <w:pPr>
+        <w:ind w:left="360"/>
+      </w:pPr>
+      <w:r>
+        <w:t>The decision was made to remove this feature as</w:t>
+      </w:r>
+      <w:r>
+        <w:t xml:space="preserve"> the goal of this project was to analyse the Sydney Airbnb data and the user </w:t>
+      </w:r>
+      <w:r>
+        <w:t>account</w:t>
+      </w:r>
+      <w:r>
+        <w:t xml:space="preserve"> wasn’t a necessary component of the project.</w:t>
+      </w:r>
+      <w:r>
+        <w:t xml:space="preserve"> It was decided that this feature would be unnecessary as it provided no assistance in filtering the data and would not make any difference to the process of the data filtering. </w:t>
+      </w:r>
+    </w:p>
+    <w:p/>
+    <w:p>
+      <w:pPr>
+        <w:pStyle w:val="ListParagraph"/>
+        <w:numPr>
+          <w:ilvl w:val="0"/>
+          <w:numId w:val="7"/>
+        </w:numPr>
+      </w:pPr>
+      <w:r>
+        <w:t>Added Advanced Filter</w:t>
+      </w:r>
+    </w:p>
+    <w:p>
+      <w:pPr>
+        <w:ind w:left="360"/>
+      </w:pPr>
+      <w:r>
+        <w:t xml:space="preserve">This decision was made as it provided an additional and more precise search result for the user. This feature will allow a user to search for property listings between certain price ranges and by how well a listing may have been reviewed allowing the user to have a more customized search result. </w:t>
+      </w:r>
+    </w:p>
+    <w:p/>
+    <w:p>
+      <w:pPr>
+        <w:pStyle w:val="ListParagraph"/>
+        <w:numPr>
+          <w:ilvl w:val="0"/>
+          <w:numId w:val="7"/>
+        </w:numPr>
+      </w:pPr>
+      <w:r>
+        <w:t>Modified UI Design</w:t>
+      </w:r>
+    </w:p>
+    <w:p>
+      <w:pPr>
+        <w:ind w:left="360"/>
+      </w:pPr>
+      <w:r>
+        <w:t xml:space="preserve">There have been modifications to the UI design of the project due to technical errors and preference to designers that have made to develop a more user-friendly application. The changes that have been made are providing a pop-up window for all results filtered through the program, this allowed for users to use other functions in the UI without refreshing the search result of a previous function they used. Secondly, changes have been made to the visual design. The main page of the UI is constantly up allowing users to search for a listing ID at any stage. </w:t>
+      </w:r>
+      <w:r>
+        <w:lastRenderedPageBreak/>
+        <w:t>When opening the function, they choose to use that function appears at the bottom of the page allowing the user to use that function to filter the data.</w:t>
+      </w:r>
+    </w:p>
+    <w:p/>
+    <w:p/>
+    <w:p/>
+    <w:p>
+      <w:pPr>
+        <w:rPr>
+          <w:i/>
+          <w:iCs/>
+        </w:rPr>
+      </w:pPr>
+    </w:p>
     <w:sectPr>
       <w:pgSz w:w="11906" w:h="16838"/>
       <w:pgMar w:top="1440" w:right="1440" w:bottom="1440" w:left="1440" w:header="708" w:footer="708" w:gutter="0"/>
@@ -9552,6 +9788,95 @@
 <file path=word/numbering.xml><?xml version="1.0" encoding="utf-8"?>
 <w:numbering xmlns:wpc="http://schemas.microsoft.com/office/word/2010/wordprocessingCanvas" xmlns:cx="http://schemas.microsoft.com/office/drawing/2014/chartex" xmlns:cx1="http://schemas.microsoft.com/office/drawing/2015/9/8/chartex" xmlns:cx2="http://schemas.microsoft.com/office/drawing/2015/10/21/chartex" xmlns:cx3="http://schemas.microsoft.com/office/drawing/2016/5/9/chartex" xmlns:cx4="http://schemas.microsoft.com/office/drawing/2016/5/10/chartex" xmlns:cx5="http://schemas.microsoft.com/office/drawing/2016/5/11/chartex" xmlns:cx6="http://schemas.microsoft.com/office/drawing/2016/5/12/chartex" xmlns:cx7="http://schemas.microsoft.com/office/drawing/2016/5/13/chartex" xmlns:cx8="http://schemas.microsoft.com/office/drawing/2016/5/14/chartex" xmlns:mc="http://schemas.openxmlformats.org/markup-compatibility/2006" xmlns:aink="http://schemas.microsoft.com/office/drawing/2016/ink" xmlns:am3d="http://schemas.microsoft.com/office/drawing/2017/model3d" xmlns:o="urn:schemas-microsoft-com:office:office" xmlns:oel="http://schemas.microsoft.com/office/2019/extlst" xmlns:r="http://schemas.openxmlformats.org/officeDocument/2006/relationships" xmlns:m="http://schemas.openxmlformats.org/officeDocument/2006/math" xmlns:v="urn:schemas-microsoft-com:vml" xmlns:wp14="http://schemas.microsoft.com/office/word/2010/wordprocessingDrawing" xmlns:wp="http://schemas.openxmlformats.org/drawingml/2006/wordprocessingDrawing" xmlns:w10="urn:schemas-microsoft-com:office:word" xmlns:w="http://schemas.openxmlformats.org/wordprocessingml/2006/main" xmlns:w14="http://schemas.microsoft.com/office/word/2010/wordml" xmlns:w15="http://schemas.microsoft.com/office/word/2012/wordml" xmlns:w16cex="http://schemas.microsoft.com/office/word/2018/wordml/cex" xmlns:w16cid="http://schemas.microsoft.com/office/word/2016/wordml/cid" xmlns:w16="http://schemas.microsoft.com/office/word/2018/wordml" xmlns:w16sdtdh="http://schemas.microsoft.com/office/word/2020/wordml/sdtdatahash" xmlns:w16se="http://schemas.microsoft.com/office/word/2015/wordml/symex" xmlns:wpg="http://schemas.microsoft.com/office/word/2010/wordprocessingGroup" xmlns:wpi="http://schemas.microsoft.com/office/word/2010/wordprocessingInk" xmlns:wne="http://schemas.microsoft.com/office/word/2006/wordml" xmlns:wps="http://schemas.microsoft.com/office/word/2010/wordprocessingShape" mc:Ignorable="w14 w15 w16se w16cid w16 w16cex w16sdtdh wp14">
   <w:abstractNum w:abstractNumId="0" w15:restartNumberingAfterBreak="0">
+    <w:nsid w:val="33087DFE"/>
+    <w:multiLevelType w:val="hybridMultilevel"/>
+    <w:tmpl w:val="9CE69A74"/>
+    <w:lvl w:ilvl="0" w:tplc="0C09000F">
+      <w:start w:val="1"/>
+      <w:numFmt w:val="decimal"/>
+      <w:lvlText w:val="%1."/>
+      <w:lvlJc w:val="left"/>
+      <w:pPr>
+        <w:ind w:left="720" w:hanging="360"/>
+      </w:pPr>
+      <w:rPr>
+        <w:rFonts w:hint="default"/>
+      </w:rPr>
+    </w:lvl>
+    <w:lvl w:ilvl="1" w:tplc="0C090019" w:tentative="1">
+      <w:start w:val="1"/>
+      <w:numFmt w:val="lowerLetter"/>
+      <w:lvlText w:val="%2."/>
+      <w:lvlJc w:val="left"/>
+      <w:pPr>
+        <w:ind w:left="1440" w:hanging="360"/>
+      </w:pPr>
+    </w:lvl>
+    <w:lvl w:ilvl="2" w:tplc="0C09001B" w:tentative="1">
+      <w:start w:val="1"/>
+      <w:numFmt w:val="lowerRoman"/>
+      <w:lvlText w:val="%3."/>
+      <w:lvlJc w:val="right"/>
+      <w:pPr>
+        <w:ind w:left="2160" w:hanging="180"/>
+      </w:pPr>
+    </w:lvl>
+    <w:lvl w:ilvl="3" w:tplc="0C09000F" w:tentative="1">
+      <w:start w:val="1"/>
+      <w:numFmt w:val="decimal"/>
+      <w:lvlText w:val="%4."/>
+      <w:lvlJc w:val="left"/>
+      <w:pPr>
+        <w:ind w:left="2880" w:hanging="360"/>
+      </w:pPr>
+    </w:lvl>
+    <w:lvl w:ilvl="4" w:tplc="0C090019" w:tentative="1">
+      <w:start w:val="1"/>
+      <w:numFmt w:val="lowerLetter"/>
+      <w:lvlText w:val="%5."/>
+      <w:lvlJc w:val="left"/>
+      <w:pPr>
+        <w:ind w:left="3600" w:hanging="360"/>
+      </w:pPr>
+    </w:lvl>
+    <w:lvl w:ilvl="5" w:tplc="0C09001B" w:tentative="1">
+      <w:start w:val="1"/>
+      <w:numFmt w:val="lowerRoman"/>
+      <w:lvlText w:val="%6."/>
+      <w:lvlJc w:val="right"/>
+      <w:pPr>
+        <w:ind w:left="4320" w:hanging="180"/>
+      </w:pPr>
+    </w:lvl>
+    <w:lvl w:ilvl="6" w:tplc="0C09000F" w:tentative="1">
+      <w:start w:val="1"/>
+      <w:numFmt w:val="decimal"/>
+      <w:lvlText w:val="%7."/>
+      <w:lvlJc w:val="left"/>
+      <w:pPr>
+        <w:ind w:left="5040" w:hanging="360"/>
+      </w:pPr>
+    </w:lvl>
+    <w:lvl w:ilvl="7" w:tplc="0C090019" w:tentative="1">
+      <w:start w:val="1"/>
+      <w:numFmt w:val="lowerLetter"/>
+      <w:lvlText w:val="%8."/>
+      <w:lvlJc w:val="left"/>
+      <w:pPr>
+        <w:ind w:left="5760" w:hanging="360"/>
+      </w:pPr>
+    </w:lvl>
+    <w:lvl w:ilvl="8" w:tplc="0C09001B" w:tentative="1">
+      <w:start w:val="1"/>
+      <w:numFmt w:val="lowerRoman"/>
+      <w:lvlText w:val="%9."/>
+      <w:lvlJc w:val="right"/>
+      <w:pPr>
+        <w:ind w:left="6480" w:hanging="180"/>
+      </w:pPr>
+    </w:lvl>
+  </w:abstractNum>
+  <w:abstractNum w:abstractNumId="1" w15:restartNumberingAfterBreak="0">
     <w:nsid w:val="375D36C8"/>
     <w:multiLevelType w:val="multilevel"/>
     <w:tmpl w:val="CF405D9C"/>
@@ -9664,7 +9989,7 @@
       </w:rPr>
     </w:lvl>
   </w:abstractNum>
-  <w:abstractNum w:abstractNumId="1" w15:restartNumberingAfterBreak="0">
+  <w:abstractNum w:abstractNumId="2" w15:restartNumberingAfterBreak="0">
     <w:nsid w:val="3FAF61AE"/>
     <w:multiLevelType w:val="multilevel"/>
     <w:tmpl w:val="418878CA"/>
@@ -9777,7 +10102,96 @@
       </w:pPr>
     </w:lvl>
   </w:abstractNum>
-  <w:abstractNum w:abstractNumId="2" w15:restartNumberingAfterBreak="0">
+  <w:abstractNum w:abstractNumId="3" w15:restartNumberingAfterBreak="0">
+    <w:nsid w:val="48CB52E8"/>
+    <w:multiLevelType w:val="hybridMultilevel"/>
+    <w:tmpl w:val="CC600120"/>
+    <w:lvl w:ilvl="0" w:tplc="0C09000F">
+      <w:start w:val="1"/>
+      <w:numFmt w:val="decimal"/>
+      <w:lvlText w:val="%1."/>
+      <w:lvlJc w:val="left"/>
+      <w:pPr>
+        <w:ind w:left="720" w:hanging="360"/>
+      </w:pPr>
+      <w:rPr>
+        <w:rFonts w:hint="default"/>
+      </w:rPr>
+    </w:lvl>
+    <w:lvl w:ilvl="1" w:tplc="0C090019" w:tentative="1">
+      <w:start w:val="1"/>
+      <w:numFmt w:val="lowerLetter"/>
+      <w:lvlText w:val="%2."/>
+      <w:lvlJc w:val="left"/>
+      <w:pPr>
+        <w:ind w:left="1440" w:hanging="360"/>
+      </w:pPr>
+    </w:lvl>
+    <w:lvl w:ilvl="2" w:tplc="0C09001B" w:tentative="1">
+      <w:start w:val="1"/>
+      <w:numFmt w:val="lowerRoman"/>
+      <w:lvlText w:val="%3."/>
+      <w:lvlJc w:val="right"/>
+      <w:pPr>
+        <w:ind w:left="2160" w:hanging="180"/>
+      </w:pPr>
+    </w:lvl>
+    <w:lvl w:ilvl="3" w:tplc="0C09000F" w:tentative="1">
+      <w:start w:val="1"/>
+      <w:numFmt w:val="decimal"/>
+      <w:lvlText w:val="%4."/>
+      <w:lvlJc w:val="left"/>
+      <w:pPr>
+        <w:ind w:left="2880" w:hanging="360"/>
+      </w:pPr>
+    </w:lvl>
+    <w:lvl w:ilvl="4" w:tplc="0C090019" w:tentative="1">
+      <w:start w:val="1"/>
+      <w:numFmt w:val="lowerLetter"/>
+      <w:lvlText w:val="%5."/>
+      <w:lvlJc w:val="left"/>
+      <w:pPr>
+        <w:ind w:left="3600" w:hanging="360"/>
+      </w:pPr>
+    </w:lvl>
+    <w:lvl w:ilvl="5" w:tplc="0C09001B" w:tentative="1">
+      <w:start w:val="1"/>
+      <w:numFmt w:val="lowerRoman"/>
+      <w:lvlText w:val="%6."/>
+      <w:lvlJc w:val="right"/>
+      <w:pPr>
+        <w:ind w:left="4320" w:hanging="180"/>
+      </w:pPr>
+    </w:lvl>
+    <w:lvl w:ilvl="6" w:tplc="0C09000F" w:tentative="1">
+      <w:start w:val="1"/>
+      <w:numFmt w:val="decimal"/>
+      <w:lvlText w:val="%7."/>
+      <w:lvlJc w:val="left"/>
+      <w:pPr>
+        <w:ind w:left="5040" w:hanging="360"/>
+      </w:pPr>
+    </w:lvl>
+    <w:lvl w:ilvl="7" w:tplc="0C090019" w:tentative="1">
+      <w:start w:val="1"/>
+      <w:numFmt w:val="lowerLetter"/>
+      <w:lvlText w:val="%8."/>
+      <w:lvlJc w:val="left"/>
+      <w:pPr>
+        <w:ind w:left="5760" w:hanging="360"/>
+      </w:pPr>
+    </w:lvl>
+    <w:lvl w:ilvl="8" w:tplc="0C09001B" w:tentative="1">
+      <w:start w:val="1"/>
+      <w:numFmt w:val="lowerRoman"/>
+      <w:lvlText w:val="%9."/>
+      <w:lvlJc w:val="right"/>
+      <w:pPr>
+        <w:ind w:left="6480" w:hanging="180"/>
+      </w:pPr>
+    </w:lvl>
+  </w:abstractNum>
+  <w:abstractNum w:abstractNumId="4" w15:restartNumberingAfterBreak="0">
     <w:nsid w:val="765D23A3"/>
     <w:multiLevelType w:val="multilevel"/>
     <w:tmpl w:val="D2A25216"/>
@@ -9890,14 +10304,127 @@
       </w:rPr>
     </w:lvl>
   </w:abstractNum>
+  <w:abstractNum w:abstractNumId="5" w15:restartNumberingAfterBreak="0">
+    <w:nsid w:val="7CAE61B2"/>
+    <w:multiLevelType w:val="hybridMultilevel"/>
+    <w:tmpl w:val="DEEC7D0C"/>
+    <w:lvl w:ilvl="0" w:tplc="DD5A4D60">
+      <w:start w:val="1"/>
+      <w:numFmt w:val="decimal"/>
+      <w:lvlText w:val="%1."/>
+      <w:lvlJc w:val="left"/>
+      <w:pPr>
+        <w:ind w:left="720" w:hanging="360"/>
+      </w:pPr>
+      <w:rPr>
+        <w:rFonts w:asciiTheme="minorHAnsi" w:eastAsiaTheme="minorEastAsia" w:hAnsiTheme="minorHAnsi" w:cstheme="minorBidi"/>
+      </w:rPr>
+    </w:lvl>
+    <w:lvl w:ilvl="1" w:tplc="0C090003" w:tentative="1">
+      <w:start w:val="1"/>
+      <w:numFmt w:val="bullet"/>
+      <w:lvlText w:val="o"/>
+      <w:lvlJc w:val="left"/>
+      <w:pPr>
+        <w:ind w:left="1440" w:hanging="360"/>
+      </w:pPr>
+      <w:rPr>
+        <w:rFonts w:ascii="Courier New" w:hAnsi="Courier New" w:cs="Courier New" w:hint="default"/>
+      </w:rPr>
+    </w:lvl>
+    <w:lvl w:ilvl="2" w:tplc="0C090005" w:tentative="1">
+      <w:start w:val="1"/>
+      <w:numFmt w:val="bullet"/>
+      <w:lvlText w:val=""/>
+      <w:lvlJc w:val="left"/>
+      <w:pPr>
+        <w:ind w:left="2160" w:hanging="360"/>
+      </w:pPr>
+      <w:rPr>
+        <w:rFonts w:ascii="Wingdings" w:hAnsi="Wingdings" w:hint="default"/>
+      </w:rPr>
+    </w:lvl>
+    <w:lvl w:ilvl="3" w:tplc="0C090001" w:tentative="1">
+      <w:start w:val="1"/>
+      <w:numFmt w:val="bullet"/>
+      <w:lvlText w:val=""/>
+      <w:lvlJc w:val="left"/>
+      <w:pPr>
+        <w:ind w:left="2880" w:hanging="360"/>
+      </w:pPr>
+      <w:rPr>
+        <w:rFonts w:ascii="Symbol" w:hAnsi="Symbol" w:hint="default"/>
+      </w:rPr>
+    </w:lvl>
+    <w:lvl w:ilvl="4" w:tplc="0C090003" w:tentative="1">
+      <w:start w:val="1"/>
+      <w:numFmt w:val="bullet"/>
+      <w:lvlText w:val="o"/>
+      <w:lvlJc w:val="left"/>
+      <w:pPr>
+        <w:ind w:left="3600" w:hanging="360"/>
+      </w:pPr>
+      <w:rPr>
+        <w:rFonts w:ascii="Courier New" w:hAnsi="Courier New" w:cs="Courier New" w:hint="default"/>
+      </w:rPr>
+    </w:lvl>
+    <w:lvl w:ilvl="5" w:tplc="0C090005" w:tentative="1">
+      <w:start w:val="1"/>
+      <w:numFmt w:val="bullet"/>
+      <w:lvlText w:val=""/>
+      <w:lvlJc w:val="left"/>
+      <w:pPr>
+        <w:ind w:left="4320" w:hanging="360"/>
+      </w:pPr>
+      <w:rPr>
+        <w:rFonts w:ascii="Wingdings" w:hAnsi="Wingdings" w:hint="default"/>
+      </w:rPr>
+    </w:lvl>
+    <w:lvl w:ilvl="6" w:tplc="0C090001" w:tentative="1">
+      <w:start w:val="1"/>
+      <w:numFmt w:val="bullet"/>
+      <w:lvlText w:val=""/>
+      <w:lvlJc w:val="left"/>
+      <w:pPr>
+        <w:ind w:left="5040" w:hanging="360"/>
+      </w:pPr>
+      <w:rPr>
+        <w:rFonts w:ascii="Symbol" w:hAnsi="Symbol" w:hint="default"/>
+      </w:rPr>
+    </w:lvl>
+    <w:lvl w:ilvl="7" w:tplc="0C090003" w:tentative="1">
+      <w:start w:val="1"/>
+      <w:numFmt w:val="bullet"/>
+      <w:lvlText w:val="o"/>
+      <w:lvlJc w:val="left"/>
+      <w:pPr>
+        <w:ind w:left="5760" w:hanging="360"/>
+      </w:pPr>
+      <w:rPr>
+        <w:rFonts w:ascii="Courier New" w:hAnsi="Courier New" w:cs="Courier New" w:hint="default"/>
+      </w:rPr>
+    </w:lvl>
+    <w:lvl w:ilvl="8" w:tplc="0C090005" w:tentative="1">
+      <w:start w:val="1"/>
+      <w:numFmt w:val="bullet"/>
+      <w:lvlText w:val=""/>
+      <w:lvlJc w:val="left"/>
+      <w:pPr>
+        <w:ind w:left="6480" w:hanging="360"/>
+      </w:pPr>
+      <w:rPr>
+        <w:rFonts w:ascii="Wingdings" w:hAnsi="Wingdings" w:hint="default"/>
+      </w:rPr>
+    </w:lvl>
+  </w:abstractNum>
   <w:num w:numId="1" w16cid:durableId="48502103">
-    <w:abstractNumId w:val="0"/>
+    <w:abstractNumId w:val="1"/>
   </w:num>
   <w:num w:numId="2" w16cid:durableId="2121334838">
-    <w:abstractNumId w:val="2"/>
+    <w:abstractNumId w:val="4"/>
   </w:num>
   <w:num w:numId="3" w16cid:durableId="2036882143">
-    <w:abstractNumId w:val="2"/>
+    <w:abstractNumId w:val="4"/>
     <w:lvlOverride w:ilvl="0">
       <w:startOverride w:val="1"/>
     </w:lvlOverride>
@@ -9927,7 +10454,16 @@
     </w:lvlOverride>
   </w:num>
   <w:num w:numId="4" w16cid:durableId="1489706979">
-    <w:abstractNumId w:val="1"/>
+    <w:abstractNumId w:val="2"/>
+  </w:num>
+  <w:num w:numId="5" w16cid:durableId="2108034749">
+    <w:abstractNumId w:val="5"/>
+  </w:num>
+  <w:num w:numId="6" w16cid:durableId="1001811770">
+    <w:abstractNumId w:val="0"/>
+  </w:num>
+  <w:num w:numId="7" w16cid:durableId="1263878287">
+    <w:abstractNumId w:val="3"/>
   </w:num>
 </w:numbering>
 </file>

</xml_diff>